<commit_message>
Identificação de faces funcionando
</commit_message>
<xml_diff>
--- a/Documentação.docx
+++ b/Documentação.docx
@@ -1331,15 +1331,1005 @@
         </w:drawing>
       </w:r>
     </w:p>
+    <w:p>
+      <w:pPr>
+        <w:pStyle w:val="Ttulo"/>
+      </w:pPr>
+      <w:r>
+        <w:t>Criação do Face API</w:t>
+      </w:r>
+    </w:p>
+    <w:p>
+      <w:r>
+        <w:t xml:space="preserve">Vamos </w:t>
+      </w:r>
+      <w:proofErr w:type="spellStart"/>
+      <w:r>
+        <w:t>criasr</w:t>
+      </w:r>
+      <w:proofErr w:type="spellEnd"/>
+      <w:r>
+        <w:t xml:space="preserve"> o </w:t>
+      </w:r>
+      <w:proofErr w:type="spellStart"/>
+      <w:r>
+        <w:t>recursoi</w:t>
+      </w:r>
+      <w:proofErr w:type="spellEnd"/>
+      <w:r>
+        <w:t xml:space="preserve"> </w:t>
+      </w:r>
+      <w:proofErr w:type="spellStart"/>
+      <w:r>
+        <w:t>Cognitive</w:t>
+      </w:r>
+      <w:proofErr w:type="spellEnd"/>
+      <w:r>
+        <w:t xml:space="preserve"> Services para Face API</w:t>
+      </w:r>
+    </w:p>
+    <w:p>
+      <w:r>
+        <w:rPr>
+          <w:noProof/>
+        </w:rPr>
+        <w:drawing>
+          <wp:inline distT="0" distB="0" distL="0" distR="0" wp14:anchorId="50D07FF2" wp14:editId="1CF4FC79">
+            <wp:extent cx="5400040" cy="1810385"/>
+            <wp:effectExtent l="0" t="0" r="0" b="0"/>
+            <wp:docPr id="1181222756" name="Imagem 1" descr="Texto&#10;&#10;Descrição gerada automaticamente"/>
+            <wp:cNvGraphicFramePr>
+              <a:graphicFrameLocks xmlns:a="http://schemas.openxmlformats.org/drawingml/2006/main" noChangeAspect="1"/>
+            </wp:cNvGraphicFramePr>
+            <a:graphic xmlns:a="http://schemas.openxmlformats.org/drawingml/2006/main">
+              <a:graphicData uri="http://schemas.openxmlformats.org/drawingml/2006/picture">
+                <pic:pic xmlns:pic="http://schemas.openxmlformats.org/drawingml/2006/picture">
+                  <pic:nvPicPr>
+                    <pic:cNvPr id="1181222756" name="Imagem 1" descr="Texto&#10;&#10;Descrição gerada automaticamente"/>
+                    <pic:cNvPicPr/>
+                  </pic:nvPicPr>
+                  <pic:blipFill>
+                    <a:blip r:embed="rId20"/>
+                    <a:stretch>
+                      <a:fillRect/>
+                    </a:stretch>
+                  </pic:blipFill>
+                  <pic:spPr>
+                    <a:xfrm>
+                      <a:off x="0" y="0"/>
+                      <a:ext cx="5400040" cy="1810385"/>
+                    </a:xfrm>
+                    <a:prstGeom prst="rect">
+                      <a:avLst/>
+                    </a:prstGeom>
+                  </pic:spPr>
+                </pic:pic>
+              </a:graphicData>
+            </a:graphic>
+          </wp:inline>
+        </w:drawing>
+      </w:r>
+    </w:p>
+    <w:p>
+      <w:r>
+        <w:rPr>
+          <w:noProof/>
+        </w:rPr>
+        <w:drawing>
+          <wp:inline distT="0" distB="0" distL="0" distR="0" wp14:anchorId="26D1C3EB" wp14:editId="492A34C6">
+            <wp:extent cx="4600575" cy="1552575"/>
+            <wp:effectExtent l="0" t="0" r="9525" b="9525"/>
+            <wp:docPr id="1934961446" name="Imagem 1" descr="Texto&#10;&#10;Descrição gerada automaticamente"/>
+            <wp:cNvGraphicFramePr>
+              <a:graphicFrameLocks xmlns:a="http://schemas.openxmlformats.org/drawingml/2006/main" noChangeAspect="1"/>
+            </wp:cNvGraphicFramePr>
+            <a:graphic xmlns:a="http://schemas.openxmlformats.org/drawingml/2006/main">
+              <a:graphicData uri="http://schemas.openxmlformats.org/drawingml/2006/picture">
+                <pic:pic xmlns:pic="http://schemas.openxmlformats.org/drawingml/2006/picture">
+                  <pic:nvPicPr>
+                    <pic:cNvPr id="1934961446" name="Imagem 1" descr="Texto&#10;&#10;Descrição gerada automaticamente"/>
+                    <pic:cNvPicPr/>
+                  </pic:nvPicPr>
+                  <pic:blipFill>
+                    <a:blip r:embed="rId21"/>
+                    <a:stretch>
+                      <a:fillRect/>
+                    </a:stretch>
+                  </pic:blipFill>
+                  <pic:spPr>
+                    <a:xfrm>
+                      <a:off x="0" y="0"/>
+                      <a:ext cx="4600575" cy="1552575"/>
+                    </a:xfrm>
+                    <a:prstGeom prst="rect">
+                      <a:avLst/>
+                    </a:prstGeom>
+                  </pic:spPr>
+                </pic:pic>
+              </a:graphicData>
+            </a:graphic>
+          </wp:inline>
+        </w:drawing>
+      </w:r>
+    </w:p>
+    <w:p>
+      <w:r>
+        <w:rPr>
+          <w:noProof/>
+        </w:rPr>
+        <w:lastRenderedPageBreak/>
+        <w:drawing>
+          <wp:inline distT="0" distB="0" distL="0" distR="0" wp14:anchorId="7A666C39" wp14:editId="760EE931">
+            <wp:extent cx="5400040" cy="3110865"/>
+            <wp:effectExtent l="0" t="0" r="0" b="0"/>
+            <wp:docPr id="1351874444" name="Imagem 1" descr="Texto&#10;&#10;Descrição gerada automaticamente"/>
+            <wp:cNvGraphicFramePr>
+              <a:graphicFrameLocks xmlns:a="http://schemas.openxmlformats.org/drawingml/2006/main" noChangeAspect="1"/>
+            </wp:cNvGraphicFramePr>
+            <a:graphic xmlns:a="http://schemas.openxmlformats.org/drawingml/2006/main">
+              <a:graphicData uri="http://schemas.openxmlformats.org/drawingml/2006/picture">
+                <pic:pic xmlns:pic="http://schemas.openxmlformats.org/drawingml/2006/picture">
+                  <pic:nvPicPr>
+                    <pic:cNvPr id="1351874444" name="Imagem 1" descr="Texto&#10;&#10;Descrição gerada automaticamente"/>
+                    <pic:cNvPicPr/>
+                  </pic:nvPicPr>
+                  <pic:blipFill>
+                    <a:blip r:embed="rId22"/>
+                    <a:stretch>
+                      <a:fillRect/>
+                    </a:stretch>
+                  </pic:blipFill>
+                  <pic:spPr>
+                    <a:xfrm>
+                      <a:off x="0" y="0"/>
+                      <a:ext cx="5400040" cy="3110865"/>
+                    </a:xfrm>
+                    <a:prstGeom prst="rect">
+                      <a:avLst/>
+                    </a:prstGeom>
+                  </pic:spPr>
+                </pic:pic>
+              </a:graphicData>
+            </a:graphic>
+          </wp:inline>
+        </w:drawing>
+      </w:r>
+    </w:p>
+    <w:p>
+      <w:r>
+        <w:t>Agora precisamos das credenciais da API</w:t>
+      </w:r>
+    </w:p>
+    <w:p>
+      <w:r>
+        <w:t>Para isso vamos usar o comando</w:t>
+      </w:r>
+    </w:p>
+    <w:p>
+      <w:r>
+        <w:rPr>
+          <w:noProof/>
+        </w:rPr>
+        <w:drawing>
+          <wp:inline distT="0" distB="0" distL="0" distR="0" wp14:anchorId="3C374F17" wp14:editId="04B6E1B4">
+            <wp:extent cx="5400040" cy="1090930"/>
+            <wp:effectExtent l="0" t="0" r="0" b="0"/>
+            <wp:docPr id="2146449000" name="Imagem 1" descr="Interface gráfica do usuário, Texto&#10;&#10;Descrição gerada automaticamente"/>
+            <wp:cNvGraphicFramePr>
+              <a:graphicFrameLocks xmlns:a="http://schemas.openxmlformats.org/drawingml/2006/main" noChangeAspect="1"/>
+            </wp:cNvGraphicFramePr>
+            <a:graphic xmlns:a="http://schemas.openxmlformats.org/drawingml/2006/main">
+              <a:graphicData uri="http://schemas.openxmlformats.org/drawingml/2006/picture">
+                <pic:pic xmlns:pic="http://schemas.openxmlformats.org/drawingml/2006/picture">
+                  <pic:nvPicPr>
+                    <pic:cNvPr id="2146449000" name="Imagem 1" descr="Interface gráfica do usuário, Texto&#10;&#10;Descrição gerada automaticamente"/>
+                    <pic:cNvPicPr/>
+                  </pic:nvPicPr>
+                  <pic:blipFill>
+                    <a:blip r:embed="rId23"/>
+                    <a:stretch>
+                      <a:fillRect/>
+                    </a:stretch>
+                  </pic:blipFill>
+                  <pic:spPr>
+                    <a:xfrm>
+                      <a:off x="0" y="0"/>
+                      <a:ext cx="5400040" cy="1090930"/>
+                    </a:xfrm>
+                    <a:prstGeom prst="rect">
+                      <a:avLst/>
+                    </a:prstGeom>
+                  </pic:spPr>
+                </pic:pic>
+              </a:graphicData>
+            </a:graphic>
+          </wp:inline>
+        </w:drawing>
+      </w:r>
+    </w:p>
+    <w:p>
+      <w:r>
+        <w:rPr>
+          <w:noProof/>
+        </w:rPr>
+        <w:drawing>
+          <wp:inline distT="0" distB="0" distL="0" distR="0" wp14:anchorId="51A33500" wp14:editId="456F53B4">
+            <wp:extent cx="4533900" cy="1314450"/>
+            <wp:effectExtent l="0" t="0" r="0" b="0"/>
+            <wp:docPr id="2120507118" name="Imagem 1" descr="Tela preta com letras brancas&#10;&#10;Descrição gerada automaticamente"/>
+            <wp:cNvGraphicFramePr>
+              <a:graphicFrameLocks xmlns:a="http://schemas.openxmlformats.org/drawingml/2006/main" noChangeAspect="1"/>
+            </wp:cNvGraphicFramePr>
+            <a:graphic xmlns:a="http://schemas.openxmlformats.org/drawingml/2006/main">
+              <a:graphicData uri="http://schemas.openxmlformats.org/drawingml/2006/picture">
+                <pic:pic xmlns:pic="http://schemas.openxmlformats.org/drawingml/2006/picture">
+                  <pic:nvPicPr>
+                    <pic:cNvPr id="2120507118" name="Imagem 1" descr="Tela preta com letras brancas&#10;&#10;Descrição gerada automaticamente"/>
+                    <pic:cNvPicPr/>
+                  </pic:nvPicPr>
+                  <pic:blipFill>
+                    <a:blip r:embed="rId24"/>
+                    <a:stretch>
+                      <a:fillRect/>
+                    </a:stretch>
+                  </pic:blipFill>
+                  <pic:spPr>
+                    <a:xfrm>
+                      <a:off x="0" y="0"/>
+                      <a:ext cx="4533900" cy="1314450"/>
+                    </a:xfrm>
+                    <a:prstGeom prst="rect">
+                      <a:avLst/>
+                    </a:prstGeom>
+                  </pic:spPr>
+                </pic:pic>
+              </a:graphicData>
+            </a:graphic>
+          </wp:inline>
+        </w:drawing>
+      </w:r>
+    </w:p>
+    <w:p>
+      <w:r>
+        <w:t xml:space="preserve">Pronto </w:t>
+      </w:r>
+      <w:proofErr w:type="spellStart"/>
+      <w:r>
+        <w:t>agoratemos</w:t>
+      </w:r>
+      <w:proofErr w:type="spellEnd"/>
+      <w:r>
+        <w:t xml:space="preserve"> </w:t>
+      </w:r>
+      <w:proofErr w:type="spellStart"/>
+      <w:r>
+        <w:t>key</w:t>
+      </w:r>
+      <w:proofErr w:type="spellEnd"/>
+      <w:r>
+        <w:t xml:space="preserve"> 1 e </w:t>
+      </w:r>
+      <w:proofErr w:type="spellStart"/>
+      <w:r>
+        <w:t>key</w:t>
+      </w:r>
+      <w:proofErr w:type="spellEnd"/>
+      <w:r>
+        <w:t xml:space="preserve"> 2</w:t>
+      </w:r>
+    </w:p>
+    <w:p>
+      <w:r>
+        <w:t xml:space="preserve">O </w:t>
+      </w:r>
+      <w:proofErr w:type="spellStart"/>
+      <w:r>
+        <w:t>endpoint</w:t>
+      </w:r>
+      <w:proofErr w:type="spellEnd"/>
+      <w:r>
+        <w:t xml:space="preserve"> é </w:t>
+      </w:r>
+    </w:p>
+    <w:p>
+      <w:r>
+        <w:t>https://brazilsouth.api.cognitive.microsoft.com/face/v1.0/detect</w:t>
+      </w:r>
+    </w:p>
     <w:p/>
     <w:p>
-      <w:pPr>
-        <w:pStyle w:val="Ttulo"/>
-      </w:pPr>
+      <w:r>
+        <w:lastRenderedPageBreak/>
+        <w:t>Ao rodar o código no formulário localmente obtivemos o erro:</w:t>
+      </w:r>
+      <w:r>
+        <w:br/>
+      </w:r>
+      <w:r>
+        <w:rPr>
+          <w:noProof/>
+        </w:rPr>
+        <w:drawing>
+          <wp:inline distT="0" distB="0" distL="0" distR="0" wp14:anchorId="667C0779" wp14:editId="48505879">
+            <wp:extent cx="5400040" cy="2475230"/>
+            <wp:effectExtent l="0" t="0" r="0" b="1270"/>
+            <wp:docPr id="756026279" name="Imagem 1" descr="Interface gráfica do usuário, Texto, Aplicativo&#10;&#10;Descrição gerada automaticamente"/>
+            <wp:cNvGraphicFramePr>
+              <a:graphicFrameLocks xmlns:a="http://schemas.openxmlformats.org/drawingml/2006/main" noChangeAspect="1"/>
+            </wp:cNvGraphicFramePr>
+            <a:graphic xmlns:a="http://schemas.openxmlformats.org/drawingml/2006/main">
+              <a:graphicData uri="http://schemas.openxmlformats.org/drawingml/2006/picture">
+                <pic:pic xmlns:pic="http://schemas.openxmlformats.org/drawingml/2006/picture">
+                  <pic:nvPicPr>
+                    <pic:cNvPr id="756026279" name="Imagem 1" descr="Interface gráfica do usuário, Texto, Aplicativo&#10;&#10;Descrição gerada automaticamente"/>
+                    <pic:cNvPicPr/>
+                  </pic:nvPicPr>
+                  <pic:blipFill>
+                    <a:blip r:embed="rId25"/>
+                    <a:stretch>
+                      <a:fillRect/>
+                    </a:stretch>
+                  </pic:blipFill>
+                  <pic:spPr>
+                    <a:xfrm>
+                      <a:off x="0" y="0"/>
+                      <a:ext cx="5400040" cy="2475230"/>
+                    </a:xfrm>
+                    <a:prstGeom prst="rect">
+                      <a:avLst/>
+                    </a:prstGeom>
+                  </pic:spPr>
+                </pic:pic>
+              </a:graphicData>
+            </a:graphic>
+          </wp:inline>
+        </w:drawing>
+      </w:r>
+    </w:p>
+    <w:p>
+      <w:r>
+        <w:t>Ao entrar no site indicado na imagem tivemos que preencher um formulário que queria saber nossas intenções com o uso da tecnologia. Informamos</w:t>
+      </w:r>
+      <w:r>
+        <w:t xml:space="preserve"> que o objetivo é aplicação para estudos e as informações da instituição de ensino.</w:t>
+      </w:r>
+    </w:p>
+    <w:p>
+      <w:r>
+        <w:rPr>
+          <w:noProof/>
+        </w:rPr>
+        <w:drawing>
+          <wp:inline distT="0" distB="0" distL="0" distR="0" wp14:anchorId="05DE42D0" wp14:editId="5AA7FC3E">
+            <wp:extent cx="5400040" cy="5122545"/>
+            <wp:effectExtent l="0" t="0" r="0" b="1905"/>
+            <wp:docPr id="257654774" name="Imagem 1" descr="Interface gráfica do usuário, Texto, Aplicativo&#10;&#10;Descrição gerada automaticamente"/>
+            <wp:cNvGraphicFramePr>
+              <a:graphicFrameLocks xmlns:a="http://schemas.openxmlformats.org/drawingml/2006/main" noChangeAspect="1"/>
+            </wp:cNvGraphicFramePr>
+            <a:graphic xmlns:a="http://schemas.openxmlformats.org/drawingml/2006/main">
+              <a:graphicData uri="http://schemas.openxmlformats.org/drawingml/2006/picture">
+                <pic:pic xmlns:pic="http://schemas.openxmlformats.org/drawingml/2006/picture">
+                  <pic:nvPicPr>
+                    <pic:cNvPr id="257654774" name="Imagem 1" descr="Interface gráfica do usuário, Texto, Aplicativo&#10;&#10;Descrição gerada automaticamente"/>
+                    <pic:cNvPicPr/>
+                  </pic:nvPicPr>
+                  <pic:blipFill>
+                    <a:blip r:embed="rId26"/>
+                    <a:stretch>
+                      <a:fillRect/>
+                    </a:stretch>
+                  </pic:blipFill>
+                  <pic:spPr>
+                    <a:xfrm>
+                      <a:off x="0" y="0"/>
+                      <a:ext cx="5400040" cy="5122545"/>
+                    </a:xfrm>
+                    <a:prstGeom prst="rect">
+                      <a:avLst/>
+                    </a:prstGeom>
+                  </pic:spPr>
+                </pic:pic>
+              </a:graphicData>
+            </a:graphic>
+          </wp:inline>
+        </w:drawing>
+      </w:r>
+    </w:p>
+    <w:p>
+      <w:r>
+        <w:t xml:space="preserve">Selecionamos o [Face API] </w:t>
+      </w:r>
+      <w:proofErr w:type="spellStart"/>
+      <w:r>
+        <w:t>Faceial</w:t>
+      </w:r>
+      <w:proofErr w:type="spellEnd"/>
+      <w:r>
+        <w:t xml:space="preserve"> </w:t>
+      </w:r>
+      <w:proofErr w:type="spellStart"/>
+      <w:r>
+        <w:t>liveness</w:t>
+      </w:r>
+      <w:proofErr w:type="spellEnd"/>
+      <w:r>
+        <w:t xml:space="preserve"> </w:t>
+      </w:r>
+      <w:proofErr w:type="spellStart"/>
+      <w:r>
+        <w:t>detection</w:t>
+      </w:r>
+      <w:proofErr w:type="spellEnd"/>
+      <w:r>
+        <w:t>.</w:t>
+      </w:r>
+    </w:p>
+    <w:p>
+      <w:r>
+        <w:lastRenderedPageBreak/>
+        <w:t>Que parece o mais adequado para o nosso caso (Só podemos escolher um)</w:t>
+      </w:r>
+    </w:p>
+    <w:p>
+      <w:r>
+        <w:rPr>
+          <w:noProof/>
+        </w:rPr>
+        <w:drawing>
+          <wp:inline distT="0" distB="0" distL="0" distR="0" wp14:anchorId="2C5C8F25" wp14:editId="1C752F51">
+            <wp:extent cx="5400040" cy="5793740"/>
+            <wp:effectExtent l="0" t="0" r="0" b="0"/>
+            <wp:docPr id="1257046489" name="Imagem 1" descr="Interface gráfica do usuário, Aplicativo, Teams&#10;&#10;Descrição gerada automaticamente"/>
+            <wp:cNvGraphicFramePr>
+              <a:graphicFrameLocks xmlns:a="http://schemas.openxmlformats.org/drawingml/2006/main" noChangeAspect="1"/>
+            </wp:cNvGraphicFramePr>
+            <a:graphic xmlns:a="http://schemas.openxmlformats.org/drawingml/2006/main">
+              <a:graphicData uri="http://schemas.openxmlformats.org/drawingml/2006/picture">
+                <pic:pic xmlns:pic="http://schemas.openxmlformats.org/drawingml/2006/picture">
+                  <pic:nvPicPr>
+                    <pic:cNvPr id="1257046489" name="Imagem 1" descr="Interface gráfica do usuário, Aplicativo, Teams&#10;&#10;Descrição gerada automaticamente"/>
+                    <pic:cNvPicPr/>
+                  </pic:nvPicPr>
+                  <pic:blipFill>
+                    <a:blip r:embed="rId27"/>
+                    <a:stretch>
+                      <a:fillRect/>
+                    </a:stretch>
+                  </pic:blipFill>
+                  <pic:spPr>
+                    <a:xfrm>
+                      <a:off x="0" y="0"/>
+                      <a:ext cx="5400040" cy="5793740"/>
+                    </a:xfrm>
+                    <a:prstGeom prst="rect">
+                      <a:avLst/>
+                    </a:prstGeom>
+                  </pic:spPr>
+                </pic:pic>
+              </a:graphicData>
+            </a:graphic>
+          </wp:inline>
+        </w:drawing>
+      </w:r>
+    </w:p>
+    <w:p>
+      <w:r>
+        <w:t>Esse processo vai demorar 10 dias uteis é não é um tempo que temos para esperar então vamos mudar a estratégia.</w:t>
+      </w:r>
+      <w:r>
+        <w:br/>
+        <w:t xml:space="preserve">Notamos que o que estava causando esse bloqueio de permissões era tentarmos analisar uma imagem enviada pelo usuário, quando testamos com uma </w:t>
+      </w:r>
+      <w:proofErr w:type="spellStart"/>
+      <w:r>
+        <w:t>url</w:t>
+      </w:r>
+      <w:proofErr w:type="spellEnd"/>
+      <w:r>
+        <w:t xml:space="preserve"> funcionou.</w:t>
+      </w:r>
+      <w:r>
+        <w:br/>
+      </w:r>
+      <w:r>
+        <w:rPr>
+          <w:noProof/>
+        </w:rPr>
+        <w:drawing>
+          <wp:inline distT="0" distB="0" distL="0" distR="0" wp14:anchorId="67DF11EA" wp14:editId="19033D12">
+            <wp:extent cx="5400040" cy="1921510"/>
+            <wp:effectExtent l="0" t="0" r="0" b="2540"/>
+            <wp:docPr id="23756945" name="Imagem 1" descr="Interface gráfica do usuário, Texto, Aplicativo&#10;&#10;Descrição gerada automaticamente"/>
+            <wp:cNvGraphicFramePr>
+              <a:graphicFrameLocks xmlns:a="http://schemas.openxmlformats.org/drawingml/2006/main" noChangeAspect="1"/>
+            </wp:cNvGraphicFramePr>
+            <a:graphic xmlns:a="http://schemas.openxmlformats.org/drawingml/2006/main">
+              <a:graphicData uri="http://schemas.openxmlformats.org/drawingml/2006/picture">
+                <pic:pic xmlns:pic="http://schemas.openxmlformats.org/drawingml/2006/picture">
+                  <pic:nvPicPr>
+                    <pic:cNvPr id="23756945" name="Imagem 1" descr="Interface gráfica do usuário, Texto, Aplicativo&#10;&#10;Descrição gerada automaticamente"/>
+                    <pic:cNvPicPr/>
+                  </pic:nvPicPr>
+                  <pic:blipFill>
+                    <a:blip r:embed="rId28"/>
+                    <a:stretch>
+                      <a:fillRect/>
+                    </a:stretch>
+                  </pic:blipFill>
+                  <pic:spPr>
+                    <a:xfrm>
+                      <a:off x="0" y="0"/>
+                      <a:ext cx="5400040" cy="1921510"/>
+                    </a:xfrm>
+                    <a:prstGeom prst="rect">
+                      <a:avLst/>
+                    </a:prstGeom>
+                  </pic:spPr>
+                </pic:pic>
+              </a:graphicData>
+            </a:graphic>
+          </wp:inline>
+        </w:drawing>
+      </w:r>
+    </w:p>
+    <w:p>
+      <w:r>
+        <w:lastRenderedPageBreak/>
+        <w:t xml:space="preserve">Então vamos criar um armazenador </w:t>
+      </w:r>
+      <w:proofErr w:type="spellStart"/>
+      <w:r>
+        <w:t>bloob</w:t>
+      </w:r>
+      <w:proofErr w:type="spellEnd"/>
+      <w:r>
+        <w:t xml:space="preserve"> no </w:t>
+      </w:r>
+      <w:proofErr w:type="spellStart"/>
+      <w:r>
+        <w:t>azure</w:t>
+      </w:r>
+      <w:proofErr w:type="spellEnd"/>
+      <w:r>
+        <w:t xml:space="preserve"> para que o usuário consiga dar upload do seu computador e sua imagem seja hospedada, e possa ser usada, assim contornando o problema.</w:t>
+      </w:r>
+    </w:p>
+    <w:p/>
+    <w:p>
+      <w:r>
+        <w:t>Criando grupo de recursos</w:t>
+      </w:r>
+    </w:p>
+    <w:p>
+      <w:r>
+        <w:rPr>
+          <w:noProof/>
+        </w:rPr>
+        <w:drawing>
+          <wp:inline distT="0" distB="0" distL="0" distR="0" wp14:anchorId="65A2839A" wp14:editId="4783C5D1">
+            <wp:extent cx="5400040" cy="1453515"/>
+            <wp:effectExtent l="0" t="0" r="0" b="0"/>
+            <wp:docPr id="445067769" name="Imagem 1" descr="Texto&#10;&#10;Descrição gerada automaticamente com confiança média"/>
+            <wp:cNvGraphicFramePr>
+              <a:graphicFrameLocks xmlns:a="http://schemas.openxmlformats.org/drawingml/2006/main" noChangeAspect="1"/>
+            </wp:cNvGraphicFramePr>
+            <a:graphic xmlns:a="http://schemas.openxmlformats.org/drawingml/2006/main">
+              <a:graphicData uri="http://schemas.openxmlformats.org/drawingml/2006/picture">
+                <pic:pic xmlns:pic="http://schemas.openxmlformats.org/drawingml/2006/picture">
+                  <pic:nvPicPr>
+                    <pic:cNvPr id="445067769" name="Imagem 1" descr="Texto&#10;&#10;Descrição gerada automaticamente com confiança média"/>
+                    <pic:cNvPicPr/>
+                  </pic:nvPicPr>
+                  <pic:blipFill>
+                    <a:blip r:embed="rId29"/>
+                    <a:stretch>
+                      <a:fillRect/>
+                    </a:stretch>
+                  </pic:blipFill>
+                  <pic:spPr>
+                    <a:xfrm>
+                      <a:off x="0" y="0"/>
+                      <a:ext cx="5400040" cy="1453515"/>
+                    </a:xfrm>
+                    <a:prstGeom prst="rect">
+                      <a:avLst/>
+                    </a:prstGeom>
+                  </pic:spPr>
+                </pic:pic>
+              </a:graphicData>
+            </a:graphic>
+          </wp:inline>
+        </w:drawing>
+      </w:r>
+    </w:p>
+    <w:p>
+      <w:r>
+        <w:t>Vamos criar uma conta de armazenamento</w:t>
+      </w:r>
+    </w:p>
+    <w:p>
+      <w:r>
+        <w:rPr>
+          <w:noProof/>
+        </w:rPr>
+        <w:drawing>
+          <wp:inline distT="0" distB="0" distL="0" distR="0" wp14:anchorId="77F712AE" wp14:editId="7AABAC14">
+            <wp:extent cx="5400040" cy="1390015"/>
+            <wp:effectExtent l="0" t="0" r="0" b="635"/>
+            <wp:docPr id="2005886273" name="Imagem 1" descr="Texto&#10;&#10;Descrição gerada automaticamente"/>
+            <wp:cNvGraphicFramePr>
+              <a:graphicFrameLocks xmlns:a="http://schemas.openxmlformats.org/drawingml/2006/main" noChangeAspect="1"/>
+            </wp:cNvGraphicFramePr>
+            <a:graphic xmlns:a="http://schemas.openxmlformats.org/drawingml/2006/main">
+              <a:graphicData uri="http://schemas.openxmlformats.org/drawingml/2006/picture">
+                <pic:pic xmlns:pic="http://schemas.openxmlformats.org/drawingml/2006/picture">
+                  <pic:nvPicPr>
+                    <pic:cNvPr id="2005886273" name="Imagem 1" descr="Texto&#10;&#10;Descrição gerada automaticamente"/>
+                    <pic:cNvPicPr/>
+                  </pic:nvPicPr>
+                  <pic:blipFill>
+                    <a:blip r:embed="rId30"/>
+                    <a:stretch>
+                      <a:fillRect/>
+                    </a:stretch>
+                  </pic:blipFill>
+                  <pic:spPr>
+                    <a:xfrm>
+                      <a:off x="0" y="0"/>
+                      <a:ext cx="5400040" cy="1390015"/>
+                    </a:xfrm>
+                    <a:prstGeom prst="rect">
+                      <a:avLst/>
+                    </a:prstGeom>
+                  </pic:spPr>
+                </pic:pic>
+              </a:graphicData>
+            </a:graphic>
+          </wp:inline>
+        </w:drawing>
+      </w:r>
+    </w:p>
+    <w:p/>
+    <w:p>
+      <w:r>
+        <w:t>Agora mudando o código e testando obtivemos o erro:</w:t>
+      </w:r>
+      <w:r>
+        <w:br/>
+      </w:r>
+      <w:r>
+        <w:br/>
+      </w:r>
+      <w:r>
+        <w:rPr>
+          <w:noProof/>
+        </w:rPr>
+        <w:drawing>
+          <wp:inline distT="0" distB="0" distL="0" distR="0" wp14:anchorId="74E272D6" wp14:editId="2FCEF5D5">
+            <wp:extent cx="5400040" cy="2030730"/>
+            <wp:effectExtent l="0" t="0" r="0" b="7620"/>
+            <wp:docPr id="1291193056" name="Imagem 1" descr="Interface gráfica do usuário, Aplicativo&#10;&#10;Descrição gerada automaticamente"/>
+            <wp:cNvGraphicFramePr>
+              <a:graphicFrameLocks xmlns:a="http://schemas.openxmlformats.org/drawingml/2006/main" noChangeAspect="1"/>
+            </wp:cNvGraphicFramePr>
+            <a:graphic xmlns:a="http://schemas.openxmlformats.org/drawingml/2006/main">
+              <a:graphicData uri="http://schemas.openxmlformats.org/drawingml/2006/picture">
+                <pic:pic xmlns:pic="http://schemas.openxmlformats.org/drawingml/2006/picture">
+                  <pic:nvPicPr>
+                    <pic:cNvPr id="1291193056" name="Imagem 1" descr="Interface gráfica do usuário, Aplicativo&#10;&#10;Descrição gerada automaticamente"/>
+                    <pic:cNvPicPr/>
+                  </pic:nvPicPr>
+                  <pic:blipFill>
+                    <a:blip r:embed="rId31"/>
+                    <a:stretch>
+                      <a:fillRect/>
+                    </a:stretch>
+                  </pic:blipFill>
+                  <pic:spPr>
+                    <a:xfrm>
+                      <a:off x="0" y="0"/>
+                      <a:ext cx="5400040" cy="2030730"/>
+                    </a:xfrm>
+                    <a:prstGeom prst="rect">
+                      <a:avLst/>
+                    </a:prstGeom>
+                  </pic:spPr>
+                </pic:pic>
+              </a:graphicData>
+            </a:graphic>
+          </wp:inline>
+        </w:drawing>
+      </w:r>
+    </w:p>
+    <w:p>
+      <w:r>
+        <w:t>Vamos ter que configurar o acesso publico com:</w:t>
+      </w:r>
+      <w:r>
+        <w:br/>
+      </w:r>
+      <w:r>
+        <w:t xml:space="preserve">az </w:t>
+      </w:r>
+      <w:proofErr w:type="spellStart"/>
+      <w:r>
+        <w:t>storage</w:t>
+      </w:r>
+      <w:proofErr w:type="spellEnd"/>
+      <w:r>
+        <w:t xml:space="preserve"> container set-</w:t>
+      </w:r>
+      <w:proofErr w:type="spellStart"/>
+      <w:r>
+        <w:t>permission</w:t>
+      </w:r>
+      <w:proofErr w:type="spellEnd"/>
+      <w:r>
+        <w:t xml:space="preserve"> --</w:t>
+      </w:r>
+      <w:proofErr w:type="spellStart"/>
+      <w:r>
+        <w:t>account-name</w:t>
+      </w:r>
+      <w:proofErr w:type="spellEnd"/>
+      <w:r>
+        <w:t xml:space="preserve"> armazenamento-blob123 --</w:t>
+      </w:r>
+      <w:proofErr w:type="spellStart"/>
+      <w:r>
+        <w:t>name</w:t>
+      </w:r>
+      <w:proofErr w:type="spellEnd"/>
+      <w:r>
+        <w:t xml:space="preserve"> </w:t>
+      </w:r>
+      <w:proofErr w:type="spellStart"/>
+      <w:r>
+        <w:t>meucontainer</w:t>
+      </w:r>
+      <w:proofErr w:type="spellEnd"/>
+      <w:r>
+        <w:t xml:space="preserve"> --</w:t>
+      </w:r>
+      <w:proofErr w:type="spellStart"/>
+      <w:r>
+        <w:t>public-access</w:t>
+      </w:r>
+      <w:proofErr w:type="spellEnd"/>
+      <w:r>
+        <w:t xml:space="preserve"> </w:t>
+      </w:r>
+      <w:proofErr w:type="spellStart"/>
+      <w:r>
+        <w:t>blob</w:t>
+      </w:r>
+      <w:proofErr w:type="spellEnd"/>
+      <w:r>
+        <w:br/>
+      </w:r>
     </w:p>
     <w:p/>
     <w:p/>
+    <w:p>
+      <w:r>
+        <w:lastRenderedPageBreak/>
+        <w:t xml:space="preserve">Vamos precisar da </w:t>
+      </w:r>
+      <w:proofErr w:type="spellStart"/>
+      <w:r>
+        <w:t>key</w:t>
+      </w:r>
+      <w:proofErr w:type="spellEnd"/>
+      <w:r>
+        <w:t>, usamos</w:t>
+      </w:r>
+    </w:p>
+    <w:p>
+      <w:r>
+        <w:rPr>
+          <w:noProof/>
+        </w:rPr>
+        <w:drawing>
+          <wp:inline distT="0" distB="0" distL="0" distR="0" wp14:anchorId="1DC60DEA" wp14:editId="3EFCBCD5">
+            <wp:extent cx="5400040" cy="1053465"/>
+            <wp:effectExtent l="0" t="0" r="0" b="0"/>
+            <wp:docPr id="153599039" name="Imagem 1" descr="Tela de computador com texto preto sobre fundo branco&#10;&#10;Descrição gerada automaticamente"/>
+            <wp:cNvGraphicFramePr>
+              <a:graphicFrameLocks xmlns:a="http://schemas.openxmlformats.org/drawingml/2006/main" noChangeAspect="1"/>
+            </wp:cNvGraphicFramePr>
+            <a:graphic xmlns:a="http://schemas.openxmlformats.org/drawingml/2006/main">
+              <a:graphicData uri="http://schemas.openxmlformats.org/drawingml/2006/picture">
+                <pic:pic xmlns:pic="http://schemas.openxmlformats.org/drawingml/2006/picture">
+                  <pic:nvPicPr>
+                    <pic:cNvPr id="153599039" name="Imagem 1" descr="Tela de computador com texto preto sobre fundo branco&#10;&#10;Descrição gerada automaticamente"/>
+                    <pic:cNvPicPr/>
+                  </pic:nvPicPr>
+                  <pic:blipFill>
+                    <a:blip r:embed="rId32"/>
+                    <a:stretch>
+                      <a:fillRect/>
+                    </a:stretch>
+                  </pic:blipFill>
+                  <pic:spPr>
+                    <a:xfrm>
+                      <a:off x="0" y="0"/>
+                      <a:ext cx="5400040" cy="1053465"/>
+                    </a:xfrm>
+                    <a:prstGeom prst="rect">
+                      <a:avLst/>
+                    </a:prstGeom>
+                  </pic:spPr>
+                </pic:pic>
+              </a:graphicData>
+            </a:graphic>
+          </wp:inline>
+        </w:drawing>
+      </w:r>
+    </w:p>
     <w:p/>
+    <w:p>
+      <w:r>
+        <w:t xml:space="preserve">Vamos ter que criar um SAS Token para permitir que o navegador envie a imagem diretamente para o </w:t>
+      </w:r>
+      <w:proofErr w:type="spellStart"/>
+      <w:r>
+        <w:t>azure</w:t>
+      </w:r>
+      <w:proofErr w:type="spellEnd"/>
+      <w:r>
+        <w:t>.</w:t>
+      </w:r>
+    </w:p>
+    <w:p>
+      <w:r>
+        <w:t xml:space="preserve">az </w:t>
+      </w:r>
+      <w:proofErr w:type="spellStart"/>
+      <w:r>
+        <w:t>storage</w:t>
+      </w:r>
+      <w:proofErr w:type="spellEnd"/>
+      <w:r>
+        <w:t xml:space="preserve"> </w:t>
+      </w:r>
+      <w:proofErr w:type="spellStart"/>
+      <w:r>
+        <w:t>blob</w:t>
+      </w:r>
+      <w:proofErr w:type="spellEnd"/>
+      <w:r>
+        <w:t xml:space="preserve"> </w:t>
+      </w:r>
+      <w:proofErr w:type="spellStart"/>
+      <w:r>
+        <w:t>generate-sas</w:t>
+      </w:r>
+      <w:proofErr w:type="spellEnd"/>
+      <w:r>
+        <w:t xml:space="preserve"> --</w:t>
+      </w:r>
+      <w:proofErr w:type="spellStart"/>
+      <w:r>
+        <w:t>account-name</w:t>
+      </w:r>
+      <w:proofErr w:type="spellEnd"/>
+      <w:r>
+        <w:t xml:space="preserve"> armazenamentoblob123 --</w:t>
+      </w:r>
+      <w:proofErr w:type="spellStart"/>
+      <w:r>
+        <w:t>account-key</w:t>
+      </w:r>
+      <w:proofErr w:type="spellEnd"/>
+      <w:r>
+        <w:t xml:space="preserve"> 6doVV3P3dtl0nA+eRG+/POpRb+m5jcRL/o+CsVemB7ywbovL9oCy98+gNKT4Eoej7ABpzDix1ZG5+AStSh9QTw== --container-</w:t>
+      </w:r>
+      <w:proofErr w:type="spellStart"/>
+      <w:r>
+        <w:t>name</w:t>
+      </w:r>
+      <w:proofErr w:type="spellEnd"/>
+      <w:r>
+        <w:t xml:space="preserve"> meu-container --</w:t>
+      </w:r>
+      <w:proofErr w:type="spellStart"/>
+      <w:r>
+        <w:t>name</w:t>
+      </w:r>
+      <w:proofErr w:type="spellEnd"/>
+      <w:r>
+        <w:t xml:space="preserve"> nome_da_imagem.png --</w:t>
+      </w:r>
+      <w:proofErr w:type="spellStart"/>
+      <w:r>
+        <w:t>permissions</w:t>
+      </w:r>
+      <w:proofErr w:type="spellEnd"/>
+      <w:r>
+        <w:t xml:space="preserve"> </w:t>
+      </w:r>
+      <w:proofErr w:type="spellStart"/>
+      <w:r>
+        <w:t>acw</w:t>
+      </w:r>
+      <w:proofErr w:type="spellEnd"/>
+      <w:r>
+        <w:t xml:space="preserve"> --</w:t>
+      </w:r>
+      <w:proofErr w:type="spellStart"/>
+      <w:r>
+        <w:t>expiry</w:t>
+      </w:r>
+      <w:proofErr w:type="spellEnd"/>
+      <w:r>
+        <w:t xml:space="preserve"> 2024-11-30T23:59:00Z --output </w:t>
+      </w:r>
+      <w:proofErr w:type="spellStart"/>
+      <w:r>
+        <w:t>tsv</w:t>
+      </w:r>
+      <w:proofErr w:type="spellEnd"/>
+    </w:p>
+    <w:p/>
+    <w:p>
+      <w:r>
+        <w:t>agora vamos alterar o código mais uma vez. E....</w:t>
+      </w:r>
+    </w:p>
+    <w:p>
+      <w:r>
+        <w:rPr>
+          <w:noProof/>
+        </w:rPr>
+        <w:drawing>
+          <wp:inline distT="0" distB="0" distL="0" distR="0" wp14:anchorId="4617A169" wp14:editId="4FB4773A">
+            <wp:extent cx="5400040" cy="2882900"/>
+            <wp:effectExtent l="0" t="0" r="0" b="0"/>
+            <wp:docPr id="580040993" name="Imagem 1" descr="Interface gráfica do usuário, Texto, Aplicativo&#10;&#10;Descrição gerada automaticamente"/>
+            <wp:cNvGraphicFramePr>
+              <a:graphicFrameLocks xmlns:a="http://schemas.openxmlformats.org/drawingml/2006/main" noChangeAspect="1"/>
+            </wp:cNvGraphicFramePr>
+            <a:graphic xmlns:a="http://schemas.openxmlformats.org/drawingml/2006/main">
+              <a:graphicData uri="http://schemas.openxmlformats.org/drawingml/2006/picture">
+                <pic:pic xmlns:pic="http://schemas.openxmlformats.org/drawingml/2006/picture">
+                  <pic:nvPicPr>
+                    <pic:cNvPr id="580040993" name="Imagem 1" descr="Interface gráfica do usuário, Texto, Aplicativo&#10;&#10;Descrição gerada automaticamente"/>
+                    <pic:cNvPicPr/>
+                  </pic:nvPicPr>
+                  <pic:blipFill>
+                    <a:blip r:embed="rId33"/>
+                    <a:stretch>
+                      <a:fillRect/>
+                    </a:stretch>
+                  </pic:blipFill>
+                  <pic:spPr>
+                    <a:xfrm>
+                      <a:off x="0" y="0"/>
+                      <a:ext cx="5400040" cy="2882900"/>
+                    </a:xfrm>
+                    <a:prstGeom prst="rect">
+                      <a:avLst/>
+                    </a:prstGeom>
+                  </pic:spPr>
+                </pic:pic>
+              </a:graphicData>
+            </a:graphic>
+          </wp:inline>
+        </w:drawing>
+      </w:r>
+    </w:p>
+    <w:p/>
+    <w:p>
+      <w:r>
+        <w:t>Depois de muitos probleminhas funcionou</w:t>
+      </w:r>
+    </w:p>
+    <w:p>
+      <w:r>
+        <w:t xml:space="preserve">Tivemos que criar um token de acesso compartilhado, dar as permissões de leitura </w:t>
+      </w:r>
+    </w:p>
     <w:p/>
     <w:sectPr>
       <w:pgSz w:w="11906" w:h="16838"/>

</xml_diff>

<commit_message>
Mudança de local para publico
</commit_message>
<xml_diff>
--- a/Documentação.docx
+++ b/Documentação.docx
@@ -175,13 +175,8 @@
           <w:numId w:val="1"/>
         </w:numPr>
       </w:pPr>
-      <w:proofErr w:type="gramStart"/>
-      <w:r>
-        <w:t>Por que</w:t>
-      </w:r>
-      <w:proofErr w:type="gramEnd"/>
-      <w:r>
-        <w:t xml:space="preserve">? Facilita o gerenciamento das </w:t>
+      <w:r>
+        <w:t xml:space="preserve">Por que? Facilita o gerenciamento das </w:t>
       </w:r>
       <w:proofErr w:type="spellStart"/>
       <w:r>
@@ -189,15 +184,7 @@
       </w:r>
       <w:proofErr w:type="spellEnd"/>
       <w:r>
-        <w:t xml:space="preserve"> e recursos associados (discos, </w:t>
-      </w:r>
-      <w:proofErr w:type="gramStart"/>
-      <w:r>
-        <w:t>redes, etc.</w:t>
-      </w:r>
-      <w:proofErr w:type="gramEnd"/>
-      <w:r>
-        <w:t>).</w:t>
+        <w:t xml:space="preserve"> e recursos associados (discos, redes, etc.).</w:t>
       </w:r>
     </w:p>
     <w:p>
@@ -244,13 +231,8 @@
           <w:numId w:val="1"/>
         </w:numPr>
       </w:pPr>
-      <w:proofErr w:type="gramStart"/>
-      <w:r>
-        <w:t>Por que</w:t>
-      </w:r>
-      <w:proofErr w:type="gramEnd"/>
-      <w:r>
-        <w:t>? Mantém os serviços de inteligência artificial agrupados.</w:t>
+      <w:r>
+        <w:t>Por que? Mantém os serviços de inteligência artificial agrupados.</w:t>
       </w:r>
     </w:p>
     <w:p>
@@ -310,13 +292,8 @@
           <w:numId w:val="1"/>
         </w:numPr>
       </w:pPr>
-      <w:proofErr w:type="gramStart"/>
-      <w:r>
-        <w:t>Por que</w:t>
-      </w:r>
-      <w:proofErr w:type="gramEnd"/>
-      <w:r>
-        <w:t>? Agrupa os recursos relacionados diretamente ao funcionamento da aplicação.</w:t>
+      <w:r>
+        <w:t>Por que? Agrupa os recursos relacionados diretamente ao funcionamento da aplicação.</w:t>
       </w:r>
     </w:p>
     <w:p>
@@ -396,27 +373,14 @@
           <w:numId w:val="1"/>
         </w:numPr>
       </w:pPr>
-      <w:proofErr w:type="gramStart"/>
-      <w:r>
-        <w:t>Por que</w:t>
-      </w:r>
-      <w:proofErr w:type="gramEnd"/>
-      <w:r>
-        <w:t>? Separa as ferramentas de desenvolvimento contínuo.</w:t>
+      <w:r>
+        <w:t>Por que? Separa as ferramentas de desenvolvimento contínuo.</w:t>
       </w:r>
     </w:p>
     <w:p/>
     <w:p>
       <w:r>
-        <w:t xml:space="preserve">Para criar </w:t>
-      </w:r>
-      <w:proofErr w:type="gramStart"/>
-      <w:r>
-        <w:t>eles vamos</w:t>
-      </w:r>
-      <w:proofErr w:type="gramEnd"/>
-      <w:r>
-        <w:t xml:space="preserve"> usar o Azure CLI e os seguintes comandos:</w:t>
+        <w:t>Para criar eles vamos usar o Azure CLI e os seguintes comandos:</w:t>
       </w:r>
     </w:p>
     <w:p>
@@ -670,15 +634,7 @@
         <w:pStyle w:val="Ttulo"/>
       </w:pPr>
       <w:r>
-        <w:t xml:space="preserve">Criação das </w:t>
-      </w:r>
-      <w:proofErr w:type="gramStart"/>
-      <w:r>
-        <w:t>Maquinas</w:t>
-      </w:r>
-      <w:proofErr w:type="gramEnd"/>
-      <w:r>
-        <w:t xml:space="preserve"> virtuais</w:t>
+        <w:t>Criação das Maquinas virtuais</w:t>
       </w:r>
     </w:p>
     <w:p>
@@ -2331,6 +2287,151 @@
       </w:r>
     </w:p>
     <w:p/>
+    <w:p/>
+    <w:p/>
+    <w:p/>
+    <w:p/>
+    <w:p>
+      <w:pPr>
+        <w:pStyle w:val="Ttulo"/>
+        <w:rPr>
+          <w:u w:val="single"/>
+        </w:rPr>
+      </w:pPr>
+      <w:r>
+        <w:lastRenderedPageBreak/>
+        <w:t>Criação do web app</w:t>
+      </w:r>
+    </w:p>
+    <w:p>
+      <w:r>
+        <w:rPr>
+          <w:noProof/>
+        </w:rPr>
+        <w:drawing>
+          <wp:inline distT="0" distB="0" distL="0" distR="0" wp14:anchorId="031D10F1" wp14:editId="4EFE9C49">
+            <wp:extent cx="5400040" cy="1334135"/>
+            <wp:effectExtent l="0" t="0" r="0" b="0"/>
+            <wp:docPr id="314462563" name="Imagem 1" descr="Tela de computador&#10;&#10;Descrição gerada automaticamente com confiança média"/>
+            <wp:cNvGraphicFramePr>
+              <a:graphicFrameLocks xmlns:a="http://schemas.openxmlformats.org/drawingml/2006/main" noChangeAspect="1"/>
+            </wp:cNvGraphicFramePr>
+            <a:graphic xmlns:a="http://schemas.openxmlformats.org/drawingml/2006/main">
+              <a:graphicData uri="http://schemas.openxmlformats.org/drawingml/2006/picture">
+                <pic:pic xmlns:pic="http://schemas.openxmlformats.org/drawingml/2006/picture">
+                  <pic:nvPicPr>
+                    <pic:cNvPr id="314462563" name="Imagem 1" descr="Tela de computador&#10;&#10;Descrição gerada automaticamente com confiança média"/>
+                    <pic:cNvPicPr/>
+                  </pic:nvPicPr>
+                  <pic:blipFill>
+                    <a:blip r:embed="rId34"/>
+                    <a:stretch>
+                      <a:fillRect/>
+                    </a:stretch>
+                  </pic:blipFill>
+                  <pic:spPr>
+                    <a:xfrm>
+                      <a:off x="0" y="0"/>
+                      <a:ext cx="5400040" cy="1334135"/>
+                    </a:xfrm>
+                    <a:prstGeom prst="rect">
+                      <a:avLst/>
+                    </a:prstGeom>
+                  </pic:spPr>
+                </pic:pic>
+              </a:graphicData>
+            </a:graphic>
+          </wp:inline>
+        </w:drawing>
+      </w:r>
+    </w:p>
+    <w:p>
+      <w:r>
+        <w:rPr>
+          <w:noProof/>
+        </w:rPr>
+        <w:drawing>
+          <wp:inline distT="0" distB="0" distL="0" distR="0" wp14:anchorId="3E9402AB" wp14:editId="39EC523F">
+            <wp:extent cx="5400040" cy="1169670"/>
+            <wp:effectExtent l="0" t="0" r="0" b="0"/>
+            <wp:docPr id="166072697" name="Imagem 1" descr="Texto&#10;&#10;Descrição gerada automaticamente com confiança média"/>
+            <wp:cNvGraphicFramePr>
+              <a:graphicFrameLocks xmlns:a="http://schemas.openxmlformats.org/drawingml/2006/main" noChangeAspect="1"/>
+            </wp:cNvGraphicFramePr>
+            <a:graphic xmlns:a="http://schemas.openxmlformats.org/drawingml/2006/main">
+              <a:graphicData uri="http://schemas.openxmlformats.org/drawingml/2006/picture">
+                <pic:pic xmlns:pic="http://schemas.openxmlformats.org/drawingml/2006/picture">
+                  <pic:nvPicPr>
+                    <pic:cNvPr id="166072697" name="Imagem 1" descr="Texto&#10;&#10;Descrição gerada automaticamente com confiança média"/>
+                    <pic:cNvPicPr/>
+                  </pic:nvPicPr>
+                  <pic:blipFill>
+                    <a:blip r:embed="rId35"/>
+                    <a:stretch>
+                      <a:fillRect/>
+                    </a:stretch>
+                  </pic:blipFill>
+                  <pic:spPr>
+                    <a:xfrm>
+                      <a:off x="0" y="0"/>
+                      <a:ext cx="5400040" cy="1169670"/>
+                    </a:xfrm>
+                    <a:prstGeom prst="rect">
+                      <a:avLst/>
+                    </a:prstGeom>
+                  </pic:spPr>
+                </pic:pic>
+              </a:graphicData>
+            </a:graphic>
+          </wp:inline>
+        </w:drawing>
+      </w:r>
+    </w:p>
+    <w:p>
+      <w:r>
+        <w:rPr>
+          <w:noProof/>
+        </w:rPr>
+        <w:drawing>
+          <wp:inline distT="0" distB="0" distL="0" distR="0" wp14:anchorId="10560B6C" wp14:editId="3424CF9D">
+            <wp:extent cx="5400040" cy="2850515"/>
+            <wp:effectExtent l="0" t="0" r="0" b="6985"/>
+            <wp:docPr id="1215986330" name="Imagem 1" descr="Texto&#10;&#10;Descrição gerada automaticamente"/>
+            <wp:cNvGraphicFramePr>
+              <a:graphicFrameLocks xmlns:a="http://schemas.openxmlformats.org/drawingml/2006/main" noChangeAspect="1"/>
+            </wp:cNvGraphicFramePr>
+            <a:graphic xmlns:a="http://schemas.openxmlformats.org/drawingml/2006/main">
+              <a:graphicData uri="http://schemas.openxmlformats.org/drawingml/2006/picture">
+                <pic:pic xmlns:pic="http://schemas.openxmlformats.org/drawingml/2006/picture">
+                  <pic:nvPicPr>
+                    <pic:cNvPr id="1215986330" name="Imagem 1" descr="Texto&#10;&#10;Descrição gerada automaticamente"/>
+                    <pic:cNvPicPr/>
+                  </pic:nvPicPr>
+                  <pic:blipFill>
+                    <a:blip r:embed="rId36"/>
+                    <a:stretch>
+                      <a:fillRect/>
+                    </a:stretch>
+                  </pic:blipFill>
+                  <pic:spPr>
+                    <a:xfrm>
+                      <a:off x="0" y="0"/>
+                      <a:ext cx="5400040" cy="2850515"/>
+                    </a:xfrm>
+                    <a:prstGeom prst="rect">
+                      <a:avLst/>
+                    </a:prstGeom>
+                  </pic:spPr>
+                </pic:pic>
+              </a:graphicData>
+            </a:graphic>
+          </wp:inline>
+        </w:drawing>
+      </w:r>
+      <w:r>
+        <w:tab/>
+      </w:r>
+    </w:p>
     <w:sectPr>
       <w:pgSz w:w="11906" w:h="16838"/>
       <w:pgMar w:top="1417" w:right="1701" w:bottom="1417" w:left="1701" w:header="708" w:footer="708" w:gutter="0"/>
@@ -3069,6 +3170,7 @@
   <w:style w:type="character" w:default="1" w:styleId="Fontepargpadro">
     <w:name w:val="Default Paragraph Font"/>
     <w:uiPriority w:val="1"/>
+    <w:semiHidden/>
     <w:unhideWhenUsed/>
   </w:style>
   <w:style w:type="table" w:default="1" w:styleId="Tabelanormal">

</xml_diff>